<commit_message>
Update blank doc in superdoc
</commit_message>
<xml_diff>
--- a/shared/common/data/blank.docx
+++ b/shared/common/data/blank.docx
@@ -13,222 +13,12 @@
 </w:document>
 </file>
 
-<file path=word/numbering.xml><?xml version="1.0" encoding="utf-8"?>
-<w:numbering xmlns:wpc="http://schemas.microsoft.com/office/word/2010/wordprocessingCanvas" xmlns:cx="http://schemas.microsoft.com/office/drawing/2014/chartex" xmlns:cx1="http://schemas.microsoft.com/office/drawing/2015/9/8/chartex" xmlns:cx2="http://schemas.microsoft.com/office/drawing/2015/10/21/chartex" xmlns:cx3="http://schemas.microsoft.com/office/drawing/2016/5/9/chartex" xmlns:cx4="http://schemas.microsoft.com/office/drawing/2016/5/10/chartex" xmlns:cx5="http://schemas.microsoft.com/office/drawing/2016/5/11/chartex" xmlns:cx6="http://schemas.microsoft.com/office/drawing/2016/5/12/chartex" xmlns:cx7="http://schemas.microsoft.com/office/drawing/2016/5/13/chartex" xmlns:cx8="http://schemas.microsoft.com/office/drawing/2016/5/14/chartex" xmlns:mc="http://schemas.openxmlformats.org/markup-compatibility/2006" xmlns:aink="http://schemas.microsoft.com/office/drawing/2016/ink" xmlns:am3d="http://schemas.microsoft.com/office/drawing/2017/model3d" xmlns:o="urn:schemas-microsoft-com:office:office" xmlns:oel="http://schemas.microsoft.com/office/2019/extlst" xmlns:r="http://schemas.openxmlformats.org/officeDocument/2006/relationships" xmlns:m="http://schemas.openxmlformats.org/officeDocument/2006/math" xmlns:v="urn:schemas-microsoft-com:vml" xmlns:wp14="http://schemas.microsoft.com/office/word/2010/wordprocessingDrawing" xmlns:wp="http://schemas.openxmlformats.org/drawingml/2006/wordprocessingDrawing" xmlns:w10="urn:schemas-microsoft-com:office:word" xmlns:w="http://schemas.openxmlformats.org/wordprocessingml/2006/main" xmlns:w14="http://schemas.microsoft.com/office/word/2010/wordml" xmlns:w15="http://schemas.microsoft.com/office/word/2012/wordml" xmlns:w16cex="http://schemas.microsoft.com/office/word/2018/wordml/cex" xmlns:w16cid="http://schemas.microsoft.com/office/word/2016/wordml/cid" xmlns:w16="http://schemas.microsoft.com/office/word/2018/wordml" xmlns:w16du="http://schemas.microsoft.com/office/word/2023/wordml/word16du" xmlns:w16sdtdh="http://schemas.microsoft.com/office/word/2020/wordml/sdtdatahash" xmlns:w16se="http://schemas.microsoft.com/office/word/2015/wordml/symex" xmlns:wpg="http://schemas.microsoft.com/office/word/2010/wordprocessingGroup" xmlns:wpi="http://schemas.microsoft.com/office/word/2010/wordprocessingInk" xmlns:wne="http://schemas.microsoft.com/office/word/2006/wordml" xmlns:wps="http://schemas.microsoft.com/office/word/2010/wordprocessingShape" mc:Ignorable="w14 w15 w16se w16cid w16 w16cex w16sdtdh w16du wp14">
-  <w:abstractNum w:abstractNumId="0" w15:restartNumberingAfterBreak="0">
-    <w:nsid w:val="16126B07"/>
-    <w:multiLevelType w:val="hybridMultilevel"/>
-    <w:tmpl w:val="51EC4E08"/>
-    <w:lvl w:ilvl="0" w:tplc="04090001">
-      <w:start w:val="1"/>
-      <w:numFmt w:val="bullet"/>
-      <w:lvlText w:val=""/>
-      <w:lvlJc w:val="left"/>
-      <w:pPr>
-        <w:ind w:left="720" w:hanging="360"/>
-      </w:pPr>
-      <w:rPr>
-        <w:rFonts w:ascii="Symbol" w:hAnsi="Symbol" w:hint="default"/>
-      </w:rPr>
-    </w:lvl>
-    <w:lvl w:ilvl="1" w:tplc="04090003" w:tentative="1">
-      <w:start w:val="1"/>
-      <w:numFmt w:val="bullet"/>
-      <w:lvlText w:val="o"/>
-      <w:lvlJc w:val="left"/>
-      <w:pPr>
-        <w:ind w:left="1440" w:hanging="360"/>
-      </w:pPr>
-      <w:rPr>
-        <w:rFonts w:ascii="Courier New" w:hAnsi="Courier New" w:cs="Courier New" w:hint="default"/>
-      </w:rPr>
-    </w:lvl>
-    <w:lvl w:ilvl="2" w:tplc="04090005" w:tentative="1">
-      <w:start w:val="1"/>
-      <w:numFmt w:val="bullet"/>
-      <w:lvlText w:val=""/>
-      <w:lvlJc w:val="left"/>
-      <w:pPr>
-        <w:ind w:left="2160" w:hanging="360"/>
-      </w:pPr>
-      <w:rPr>
-        <w:rFonts w:ascii="Wingdings" w:hAnsi="Wingdings" w:hint="default"/>
-      </w:rPr>
-    </w:lvl>
-    <w:lvl w:ilvl="3" w:tplc="04090001" w:tentative="1">
-      <w:start w:val="1"/>
-      <w:numFmt w:val="bullet"/>
-      <w:lvlText w:val=""/>
-      <w:lvlJc w:val="left"/>
-      <w:pPr>
-        <w:ind w:left="2880" w:hanging="360"/>
-      </w:pPr>
-      <w:rPr>
-        <w:rFonts w:ascii="Symbol" w:hAnsi="Symbol" w:hint="default"/>
-      </w:rPr>
-    </w:lvl>
-    <w:lvl w:ilvl="4" w:tplc="04090003" w:tentative="1">
-      <w:start w:val="1"/>
-      <w:numFmt w:val="bullet"/>
-      <w:lvlText w:val="o"/>
-      <w:lvlJc w:val="left"/>
-      <w:pPr>
-        <w:ind w:left="3600" w:hanging="360"/>
-      </w:pPr>
-      <w:rPr>
-        <w:rFonts w:ascii="Courier New" w:hAnsi="Courier New" w:cs="Courier New" w:hint="default"/>
-      </w:rPr>
-    </w:lvl>
-    <w:lvl w:ilvl="5" w:tplc="04090005" w:tentative="1">
-      <w:start w:val="1"/>
-      <w:numFmt w:val="bullet"/>
-      <w:lvlText w:val=""/>
-      <w:lvlJc w:val="left"/>
-      <w:pPr>
-        <w:ind w:left="4320" w:hanging="360"/>
-      </w:pPr>
-      <w:rPr>
-        <w:rFonts w:ascii="Wingdings" w:hAnsi="Wingdings" w:hint="default"/>
-      </w:rPr>
-    </w:lvl>
-    <w:lvl w:ilvl="6" w:tplc="04090001" w:tentative="1">
-      <w:start w:val="1"/>
-      <w:numFmt w:val="bullet"/>
-      <w:lvlText w:val=""/>
-      <w:lvlJc w:val="left"/>
-      <w:pPr>
-        <w:ind w:left="5040" w:hanging="360"/>
-      </w:pPr>
-      <w:rPr>
-        <w:rFonts w:ascii="Symbol" w:hAnsi="Symbol" w:hint="default"/>
-      </w:rPr>
-    </w:lvl>
-    <w:lvl w:ilvl="7" w:tplc="04090003" w:tentative="1">
-      <w:start w:val="1"/>
-      <w:numFmt w:val="bullet"/>
-      <w:lvlText w:val="o"/>
-      <w:lvlJc w:val="left"/>
-      <w:pPr>
-        <w:ind w:left="5760" w:hanging="360"/>
-      </w:pPr>
-      <w:rPr>
-        <w:rFonts w:ascii="Courier New" w:hAnsi="Courier New" w:cs="Courier New" w:hint="default"/>
-      </w:rPr>
-    </w:lvl>
-    <w:lvl w:ilvl="8" w:tplc="04090005" w:tentative="1">
-      <w:start w:val="1"/>
-      <w:numFmt w:val="bullet"/>
-      <w:lvlText w:val=""/>
-      <w:lvlJc w:val="left"/>
-      <w:pPr>
-        <w:ind w:left="6480" w:hanging="360"/>
-      </w:pPr>
-      <w:rPr>
-        <w:rFonts w:ascii="Wingdings" w:hAnsi="Wingdings" w:hint="default"/>
-      </w:rPr>
-    </w:lvl>
-  </w:abstractNum>
-  <w:abstractNum w:abstractNumId="1" w15:restartNumberingAfterBreak="0">
-    <w:nsid w:val="587013BA"/>
-    <w:multiLevelType w:val="hybridMultilevel"/>
-    <w:tmpl w:val="EE6417C4"/>
-    <w:lvl w:ilvl="0" w:tplc="0409000F">
-      <w:start w:val="1"/>
-      <w:numFmt w:val="decimal"/>
-      <w:lvlText w:val="%1."/>
-      <w:lvlJc w:val="left"/>
-      <w:pPr>
-        <w:ind w:left="720" w:hanging="360"/>
-      </w:pPr>
-    </w:lvl>
-    <w:lvl w:ilvl="1" w:tplc="04090019" w:tentative="1">
-      <w:start w:val="1"/>
-      <w:numFmt w:val="lowerLetter"/>
-      <w:lvlText w:val="%2."/>
-      <w:lvlJc w:val="left"/>
-      <w:pPr>
-        <w:ind w:left="1440" w:hanging="360"/>
-      </w:pPr>
-    </w:lvl>
-    <w:lvl w:ilvl="2" w:tplc="0409001B" w:tentative="1">
-      <w:start w:val="1"/>
-      <w:numFmt w:val="lowerRoman"/>
-      <w:lvlText w:val="%3."/>
-      <w:lvlJc w:val="right"/>
-      <w:pPr>
-        <w:ind w:left="2160" w:hanging="180"/>
-      </w:pPr>
-    </w:lvl>
-    <w:lvl w:ilvl="3" w:tplc="0409000F" w:tentative="1">
-      <w:start w:val="1"/>
-      <w:numFmt w:val="decimal"/>
-      <w:lvlText w:val="%4."/>
-      <w:lvlJc w:val="left"/>
-      <w:pPr>
-        <w:ind w:left="2880" w:hanging="360"/>
-      </w:pPr>
-    </w:lvl>
-    <w:lvl w:ilvl="4" w:tplc="04090019" w:tentative="1">
-      <w:start w:val="1"/>
-      <w:numFmt w:val="lowerLetter"/>
-      <w:lvlText w:val="%5."/>
-      <w:lvlJc w:val="left"/>
-      <w:pPr>
-        <w:ind w:left="3600" w:hanging="360"/>
-      </w:pPr>
-    </w:lvl>
-    <w:lvl w:ilvl="5" w:tplc="0409001B" w:tentative="1">
-      <w:start w:val="1"/>
-      <w:numFmt w:val="lowerRoman"/>
-      <w:lvlText w:val="%6."/>
-      <w:lvlJc w:val="right"/>
-      <w:pPr>
-        <w:ind w:left="4320" w:hanging="180"/>
-      </w:pPr>
-    </w:lvl>
-    <w:lvl w:ilvl="6" w:tplc="0409000F" w:tentative="1">
-      <w:start w:val="1"/>
-      <w:numFmt w:val="decimal"/>
-      <w:lvlText w:val="%7."/>
-      <w:lvlJc w:val="left"/>
-      <w:pPr>
-        <w:ind w:left="5040" w:hanging="360"/>
-      </w:pPr>
-    </w:lvl>
-    <w:lvl w:ilvl="7" w:tplc="04090019" w:tentative="1">
-      <w:start w:val="1"/>
-      <w:numFmt w:val="lowerLetter"/>
-      <w:lvlText w:val="%8."/>
-      <w:lvlJc w:val="left"/>
-      <w:pPr>
-        <w:ind w:left="5760" w:hanging="360"/>
-      </w:pPr>
-    </w:lvl>
-    <w:lvl w:ilvl="8" w:tplc="0409001B" w:tentative="1">
-      <w:start w:val="1"/>
-      <w:numFmt w:val="lowerRoman"/>
-      <w:lvlText w:val="%9."/>
-      <w:lvlJc w:val="right"/>
-      <w:pPr>
-        <w:ind w:left="6480" w:hanging="180"/>
-      </w:pPr>
-    </w:lvl>
-  </w:abstractNum>
-  <w:num w:numId="1" w16cid:durableId="100147962">
-    <w:abstractNumId w:val="0"/>
-  </w:num>
-  <w:num w:numId="2" w16cid:durableId="485517411">
-    <w:abstractNumId w:val="1"/>
-  </w:num>
-</w:numbering>
-</file>
-
 <file path=word/styles.xml><?xml version="1.0" encoding="utf-8"?>
 <w:styles xmlns:mc="http://schemas.openxmlformats.org/markup-compatibility/2006" xmlns:r="http://schemas.openxmlformats.org/officeDocument/2006/relationships" xmlns:w="http://schemas.openxmlformats.org/wordprocessingml/2006/main" xmlns:w14="http://schemas.microsoft.com/office/word/2010/wordml" xmlns:w15="http://schemas.microsoft.com/office/word/2012/wordml" xmlns:w16cex="http://schemas.microsoft.com/office/word/2018/wordml/cex" xmlns:w16cid="http://schemas.microsoft.com/office/word/2016/wordml/cid" xmlns:w16="http://schemas.microsoft.com/office/word/2018/wordml" xmlns:w16du="http://schemas.microsoft.com/office/word/2023/wordml/word16du" xmlns:w16sdtdh="http://schemas.microsoft.com/office/word/2020/wordml/sdtdatahash" xmlns:w16se="http://schemas.microsoft.com/office/word/2015/wordml/symex" mc:Ignorable="w14 w15 w16se w16cid w16 w16cex w16sdtdh w16du">
   <w:docDefaults>
     <w:rPrDefault>
       <w:rPr>
-        <w:rFonts w:asciiTheme="minorHAnsi" w:eastAsiaTheme="minorHAnsi" w:hAnsiTheme="minorHAnsi" w:cstheme="minorBidi"/>
+        <w:rFonts w:ascii="Arial" w:eastAsiaTheme="minorHAnsi" w:hAnsi="Arial" w:cs="Times New Roman (Body CS)"/>
         <w:kern w:val="2"/>
         <w:sz w:val="24"/>
         <w:szCs w:val="24"/>
@@ -619,6 +409,7 @@
   <w:style w:type="paragraph" w:default="1" w:styleId="Normal">
     <w:name w:val="Normal"/>
     <w:qFormat/>
+    <w:rsid w:val="004313C9"/>
   </w:style>
   <w:style w:type="paragraph" w:styleId="Heading1">
     <w:name w:val="heading 1"/>
@@ -627,7 +418,7 @@
     <w:link w:val="Heading1Char"/>
     <w:uiPriority w:val="9"/>
     <w:qFormat/>
-    <w:rsid w:val="00233D7B"/>
+    <w:rsid w:val="004313C9"/>
     <w:pPr>
       <w:keepNext/>
       <w:keepLines/>
@@ -650,7 +441,7 @@
     <w:semiHidden/>
     <w:unhideWhenUsed/>
     <w:qFormat/>
-    <w:rsid w:val="00233D7B"/>
+    <w:rsid w:val="004313C9"/>
     <w:pPr>
       <w:keepNext/>
       <w:keepLines/>
@@ -673,7 +464,7 @@
     <w:semiHidden/>
     <w:unhideWhenUsed/>
     <w:qFormat/>
-    <w:rsid w:val="00233D7B"/>
+    <w:rsid w:val="004313C9"/>
     <w:pPr>
       <w:keepNext/>
       <w:keepLines/>
@@ -696,7 +487,7 @@
     <w:semiHidden/>
     <w:unhideWhenUsed/>
     <w:qFormat/>
-    <w:rsid w:val="00233D7B"/>
+    <w:rsid w:val="004313C9"/>
     <w:pPr>
       <w:keepNext/>
       <w:keepLines/>
@@ -719,7 +510,7 @@
     <w:semiHidden/>
     <w:unhideWhenUsed/>
     <w:qFormat/>
-    <w:rsid w:val="00233D7B"/>
+    <w:rsid w:val="004313C9"/>
     <w:pPr>
       <w:keepNext/>
       <w:keepLines/>
@@ -740,7 +531,7 @@
     <w:semiHidden/>
     <w:unhideWhenUsed/>
     <w:qFormat/>
-    <w:rsid w:val="00233D7B"/>
+    <w:rsid w:val="004313C9"/>
     <w:pPr>
       <w:keepNext/>
       <w:keepLines/>
@@ -763,7 +554,7 @@
     <w:semiHidden/>
     <w:unhideWhenUsed/>
     <w:qFormat/>
-    <w:rsid w:val="00233D7B"/>
+    <w:rsid w:val="004313C9"/>
     <w:pPr>
       <w:keepNext/>
       <w:keepLines/>
@@ -784,7 +575,7 @@
     <w:semiHidden/>
     <w:unhideWhenUsed/>
     <w:qFormat/>
-    <w:rsid w:val="00233D7B"/>
+    <w:rsid w:val="004313C9"/>
     <w:pPr>
       <w:keepNext/>
       <w:keepLines/>
@@ -806,7 +597,7 @@
     <w:semiHidden/>
     <w:unhideWhenUsed/>
     <w:qFormat/>
-    <w:rsid w:val="00233D7B"/>
+    <w:rsid w:val="004313C9"/>
     <w:pPr>
       <w:keepNext/>
       <w:keepLines/>
@@ -849,7 +640,7 @@
     <w:basedOn w:val="DefaultParagraphFont"/>
     <w:link w:val="Heading1"/>
     <w:uiPriority w:val="9"/>
-    <w:rsid w:val="00233D7B"/>
+    <w:rsid w:val="004313C9"/>
     <w:rPr>
       <w:rFonts w:asciiTheme="majorHAnsi" w:eastAsiaTheme="majorEastAsia" w:hAnsiTheme="majorHAnsi" w:cstheme="majorBidi"/>
       <w:color w:val="0F4761" w:themeColor="accent1" w:themeShade="BF"/>
@@ -863,7 +654,7 @@
     <w:link w:val="Heading2"/>
     <w:uiPriority w:val="9"/>
     <w:semiHidden/>
-    <w:rsid w:val="00233D7B"/>
+    <w:rsid w:val="004313C9"/>
     <w:rPr>
       <w:rFonts w:asciiTheme="majorHAnsi" w:eastAsiaTheme="majorEastAsia" w:hAnsiTheme="majorHAnsi" w:cstheme="majorBidi"/>
       <w:color w:val="0F4761" w:themeColor="accent1" w:themeShade="BF"/>
@@ -877,7 +668,7 @@
     <w:link w:val="Heading3"/>
     <w:uiPriority w:val="9"/>
     <w:semiHidden/>
-    <w:rsid w:val="00233D7B"/>
+    <w:rsid w:val="004313C9"/>
     <w:rPr>
       <w:rFonts w:eastAsiaTheme="majorEastAsia" w:cstheme="majorBidi"/>
       <w:color w:val="0F4761" w:themeColor="accent1" w:themeShade="BF"/>
@@ -891,7 +682,7 @@
     <w:link w:val="Heading4"/>
     <w:uiPriority w:val="9"/>
     <w:semiHidden/>
-    <w:rsid w:val="00233D7B"/>
+    <w:rsid w:val="004313C9"/>
     <w:rPr>
       <w:rFonts w:eastAsiaTheme="majorEastAsia" w:cstheme="majorBidi"/>
       <w:i/>
@@ -905,7 +696,7 @@
     <w:link w:val="Heading5"/>
     <w:uiPriority w:val="9"/>
     <w:semiHidden/>
-    <w:rsid w:val="00233D7B"/>
+    <w:rsid w:val="004313C9"/>
     <w:rPr>
       <w:rFonts w:eastAsiaTheme="majorEastAsia" w:cstheme="majorBidi"/>
       <w:color w:val="0F4761" w:themeColor="accent1" w:themeShade="BF"/>
@@ -917,7 +708,7 @@
     <w:link w:val="Heading6"/>
     <w:uiPriority w:val="9"/>
     <w:semiHidden/>
-    <w:rsid w:val="00233D7B"/>
+    <w:rsid w:val="004313C9"/>
     <w:rPr>
       <w:rFonts w:eastAsiaTheme="majorEastAsia" w:cstheme="majorBidi"/>
       <w:i/>
@@ -931,7 +722,7 @@
     <w:link w:val="Heading7"/>
     <w:uiPriority w:val="9"/>
     <w:semiHidden/>
-    <w:rsid w:val="00233D7B"/>
+    <w:rsid w:val="004313C9"/>
     <w:rPr>
       <w:rFonts w:eastAsiaTheme="majorEastAsia" w:cstheme="majorBidi"/>
       <w:color w:val="595959" w:themeColor="text1" w:themeTint="A6"/>
@@ -943,7 +734,7 @@
     <w:link w:val="Heading8"/>
     <w:uiPriority w:val="9"/>
     <w:semiHidden/>
-    <w:rsid w:val="00233D7B"/>
+    <w:rsid w:val="004313C9"/>
     <w:rPr>
       <w:rFonts w:eastAsiaTheme="majorEastAsia" w:cstheme="majorBidi"/>
       <w:i/>
@@ -957,7 +748,7 @@
     <w:link w:val="Heading9"/>
     <w:uiPriority w:val="9"/>
     <w:semiHidden/>
-    <w:rsid w:val="00233D7B"/>
+    <w:rsid w:val="004313C9"/>
     <w:rPr>
       <w:rFonts w:eastAsiaTheme="majorEastAsia" w:cstheme="majorBidi"/>
       <w:color w:val="272727" w:themeColor="text1" w:themeTint="D8"/>
@@ -970,7 +761,7 @@
     <w:link w:val="TitleChar"/>
     <w:uiPriority w:val="10"/>
     <w:qFormat/>
-    <w:rsid w:val="00233D7B"/>
+    <w:rsid w:val="004313C9"/>
     <w:pPr>
       <w:spacing w:after="80"/>
       <w:contextualSpacing/>
@@ -988,7 +779,7 @@
     <w:basedOn w:val="DefaultParagraphFont"/>
     <w:link w:val="Title"/>
     <w:uiPriority w:val="10"/>
-    <w:rsid w:val="00233D7B"/>
+    <w:rsid w:val="004313C9"/>
     <w:rPr>
       <w:rFonts w:asciiTheme="majorHAnsi" w:eastAsiaTheme="majorEastAsia" w:hAnsiTheme="majorHAnsi" w:cstheme="majorBidi"/>
       <w:spacing w:val="-10"/>
@@ -1004,7 +795,7 @@
     <w:link w:val="SubtitleChar"/>
     <w:uiPriority w:val="11"/>
     <w:qFormat/>
-    <w:rsid w:val="00233D7B"/>
+    <w:rsid w:val="004313C9"/>
     <w:pPr>
       <w:numPr>
         <w:ilvl w:val="1"/>
@@ -1024,7 +815,7 @@
     <w:basedOn w:val="DefaultParagraphFont"/>
     <w:link w:val="Subtitle"/>
     <w:uiPriority w:val="11"/>
-    <w:rsid w:val="00233D7B"/>
+    <w:rsid w:val="004313C9"/>
     <w:rPr>
       <w:rFonts w:eastAsiaTheme="majorEastAsia" w:cstheme="majorBidi"/>
       <w:color w:val="595959" w:themeColor="text1" w:themeTint="A6"/>
@@ -1040,7 +831,7 @@
     <w:link w:val="QuoteChar"/>
     <w:uiPriority w:val="29"/>
     <w:qFormat/>
-    <w:rsid w:val="00233D7B"/>
+    <w:rsid w:val="004313C9"/>
     <w:pPr>
       <w:spacing w:before="160" w:after="160"/>
       <w:jc w:val="center"/>
@@ -1056,7 +847,7 @@
     <w:basedOn w:val="DefaultParagraphFont"/>
     <w:link w:val="Quote"/>
     <w:uiPriority w:val="29"/>
-    <w:rsid w:val="00233D7B"/>
+    <w:rsid w:val="004313C9"/>
     <w:rPr>
       <w:i/>
       <w:iCs/>
@@ -1068,7 +859,7 @@
     <w:basedOn w:val="Normal"/>
     <w:uiPriority w:val="34"/>
     <w:qFormat/>
-    <w:rsid w:val="00233D7B"/>
+    <w:rsid w:val="004313C9"/>
     <w:pPr>
       <w:ind w:left="720"/>
       <w:contextualSpacing/>
@@ -1079,7 +870,7 @@
     <w:basedOn w:val="DefaultParagraphFont"/>
     <w:uiPriority w:val="21"/>
     <w:qFormat/>
-    <w:rsid w:val="00233D7B"/>
+    <w:rsid w:val="004313C9"/>
     <w:rPr>
       <w:i/>
       <w:iCs/>
@@ -1093,7 +884,7 @@
     <w:link w:val="IntenseQuoteChar"/>
     <w:uiPriority w:val="30"/>
     <w:qFormat/>
-    <w:rsid w:val="00233D7B"/>
+    <w:rsid w:val="004313C9"/>
     <w:pPr>
       <w:pBdr>
         <w:top w:val="single" w:sz="4" w:space="10" w:color="0F4761" w:themeColor="accent1" w:themeShade="BF"/>
@@ -1114,7 +905,7 @@
     <w:basedOn w:val="DefaultParagraphFont"/>
     <w:link w:val="IntenseQuote"/>
     <w:uiPriority w:val="30"/>
-    <w:rsid w:val="00233D7B"/>
+    <w:rsid w:val="004313C9"/>
     <w:rPr>
       <w:i/>
       <w:iCs/>
@@ -1126,7 +917,7 @@
     <w:basedOn w:val="DefaultParagraphFont"/>
     <w:uiPriority w:val="32"/>
     <w:qFormat/>
-    <w:rsid w:val="00233D7B"/>
+    <w:rsid w:val="004313C9"/>
     <w:rPr>
       <w:b/>
       <w:bCs/>
@@ -1431,4 +1222,16 @@
     </a:ext>
   </a:extLst>
 </a:theme>
+</file>
+
+<file path=customXml/item1.xml><?xml version="1.0" encoding="utf-8"?>
+<b:Sources xmlns:b="http://schemas.openxmlformats.org/officeDocument/2006/bibliography" xmlns="http://schemas.openxmlformats.org/officeDocument/2006/bibliography" SelectedStyle="/APASixthEditionOfficeOnline.xsl" StyleName="APA" Version="6"/>
+</file>
+
+<file path=customXml/itemProps1.xml><?xml version="1.0" encoding="utf-8"?>
+<ds:datastoreItem xmlns:ds="http://schemas.openxmlformats.org/officeDocument/2006/customXml" ds:itemID="{CDD6BA50-BE64-E349-9B08-8DB40DEF037C}">
+  <ds:schemaRefs>
+    <ds:schemaRef ds:uri="http://schemas.openxmlformats.org/officeDocument/2006/bibliography"/>
+  </ds:schemaRefs>
+</ds:datastoreItem>
 </file>
</xml_diff>

<commit_message>
Revert to original blank docx but using arial default font
</commit_message>
<xml_diff>
--- a/shared/common/data/blank.docx
+++ b/shared/common/data/blank.docx
@@ -11,6 +11,216 @@
     </w:sectPr>
   </w:body>
 </w:document>
+</file>
+
+<file path=word/numbering.xml><?xml version="1.0" encoding="utf-8"?>
+<w:numbering xmlns:wpc="http://schemas.microsoft.com/office/word/2010/wordprocessingCanvas" xmlns:cx="http://schemas.microsoft.com/office/drawing/2014/chartex" xmlns:cx1="http://schemas.microsoft.com/office/drawing/2015/9/8/chartex" xmlns:cx2="http://schemas.microsoft.com/office/drawing/2015/10/21/chartex" xmlns:cx3="http://schemas.microsoft.com/office/drawing/2016/5/9/chartex" xmlns:cx4="http://schemas.microsoft.com/office/drawing/2016/5/10/chartex" xmlns:cx5="http://schemas.microsoft.com/office/drawing/2016/5/11/chartex" xmlns:cx6="http://schemas.microsoft.com/office/drawing/2016/5/12/chartex" xmlns:cx7="http://schemas.microsoft.com/office/drawing/2016/5/13/chartex" xmlns:cx8="http://schemas.microsoft.com/office/drawing/2016/5/14/chartex" xmlns:mc="http://schemas.openxmlformats.org/markup-compatibility/2006" xmlns:aink="http://schemas.microsoft.com/office/drawing/2016/ink" xmlns:am3d="http://schemas.microsoft.com/office/drawing/2017/model3d" xmlns:o="urn:schemas-microsoft-com:office:office" xmlns:oel="http://schemas.microsoft.com/office/2019/extlst" xmlns:r="http://schemas.openxmlformats.org/officeDocument/2006/relationships" xmlns:m="http://schemas.openxmlformats.org/officeDocument/2006/math" xmlns:v="urn:schemas-microsoft-com:vml" xmlns:wp14="http://schemas.microsoft.com/office/word/2010/wordprocessingDrawing" xmlns:wp="http://schemas.openxmlformats.org/drawingml/2006/wordprocessingDrawing" xmlns:w10="urn:schemas-microsoft-com:office:word" xmlns:w="http://schemas.openxmlformats.org/wordprocessingml/2006/main" xmlns:w14="http://schemas.microsoft.com/office/word/2010/wordml" xmlns:w15="http://schemas.microsoft.com/office/word/2012/wordml" xmlns:w16cex="http://schemas.microsoft.com/office/word/2018/wordml/cex" xmlns:w16cid="http://schemas.microsoft.com/office/word/2016/wordml/cid" xmlns:w16="http://schemas.microsoft.com/office/word/2018/wordml" xmlns:w16du="http://schemas.microsoft.com/office/word/2023/wordml/word16du" xmlns:w16sdtdh="http://schemas.microsoft.com/office/word/2020/wordml/sdtdatahash" xmlns:w16se="http://schemas.microsoft.com/office/word/2015/wordml/symex" xmlns:wpg="http://schemas.microsoft.com/office/word/2010/wordprocessingGroup" xmlns:wpi="http://schemas.microsoft.com/office/word/2010/wordprocessingInk" xmlns:wne="http://schemas.microsoft.com/office/word/2006/wordml" xmlns:wps="http://schemas.microsoft.com/office/word/2010/wordprocessingShape" mc:Ignorable="w14 w15 w16se w16cid w16 w16cex w16sdtdh w16du wp14">
+  <w:abstractNum w:abstractNumId="0" w15:restartNumberingAfterBreak="0">
+    <w:nsid w:val="16126B07"/>
+    <w:multiLevelType w:val="hybridMultilevel"/>
+    <w:tmpl w:val="51EC4E08"/>
+    <w:lvl w:ilvl="0" w:tplc="04090001">
+      <w:start w:val="1"/>
+      <w:numFmt w:val="bullet"/>
+      <w:lvlText w:val=""/>
+      <w:lvlJc w:val="left"/>
+      <w:pPr>
+        <w:ind w:left="720" w:hanging="360"/>
+      </w:pPr>
+      <w:rPr>
+        <w:rFonts w:ascii="Symbol" w:hAnsi="Symbol" w:hint="default"/>
+      </w:rPr>
+    </w:lvl>
+    <w:lvl w:ilvl="1" w:tplc="04090003" w:tentative="1">
+      <w:start w:val="1"/>
+      <w:numFmt w:val="bullet"/>
+      <w:lvlText w:val="o"/>
+      <w:lvlJc w:val="left"/>
+      <w:pPr>
+        <w:ind w:left="1440" w:hanging="360"/>
+      </w:pPr>
+      <w:rPr>
+        <w:rFonts w:ascii="Courier New" w:hAnsi="Courier New" w:cs="Courier New" w:hint="default"/>
+      </w:rPr>
+    </w:lvl>
+    <w:lvl w:ilvl="2" w:tplc="04090005" w:tentative="1">
+      <w:start w:val="1"/>
+      <w:numFmt w:val="bullet"/>
+      <w:lvlText w:val=""/>
+      <w:lvlJc w:val="left"/>
+      <w:pPr>
+        <w:ind w:left="2160" w:hanging="360"/>
+      </w:pPr>
+      <w:rPr>
+        <w:rFonts w:ascii="Wingdings" w:hAnsi="Wingdings" w:hint="default"/>
+      </w:rPr>
+    </w:lvl>
+    <w:lvl w:ilvl="3" w:tplc="04090001" w:tentative="1">
+      <w:start w:val="1"/>
+      <w:numFmt w:val="bullet"/>
+      <w:lvlText w:val=""/>
+      <w:lvlJc w:val="left"/>
+      <w:pPr>
+        <w:ind w:left="2880" w:hanging="360"/>
+      </w:pPr>
+      <w:rPr>
+        <w:rFonts w:ascii="Symbol" w:hAnsi="Symbol" w:hint="default"/>
+      </w:rPr>
+    </w:lvl>
+    <w:lvl w:ilvl="4" w:tplc="04090003" w:tentative="1">
+      <w:start w:val="1"/>
+      <w:numFmt w:val="bullet"/>
+      <w:lvlText w:val="o"/>
+      <w:lvlJc w:val="left"/>
+      <w:pPr>
+        <w:ind w:left="3600" w:hanging="360"/>
+      </w:pPr>
+      <w:rPr>
+        <w:rFonts w:ascii="Courier New" w:hAnsi="Courier New" w:cs="Courier New" w:hint="default"/>
+      </w:rPr>
+    </w:lvl>
+    <w:lvl w:ilvl="5" w:tplc="04090005" w:tentative="1">
+      <w:start w:val="1"/>
+      <w:numFmt w:val="bullet"/>
+      <w:lvlText w:val=""/>
+      <w:lvlJc w:val="left"/>
+      <w:pPr>
+        <w:ind w:left="4320" w:hanging="360"/>
+      </w:pPr>
+      <w:rPr>
+        <w:rFonts w:ascii="Wingdings" w:hAnsi="Wingdings" w:hint="default"/>
+      </w:rPr>
+    </w:lvl>
+    <w:lvl w:ilvl="6" w:tplc="04090001" w:tentative="1">
+      <w:start w:val="1"/>
+      <w:numFmt w:val="bullet"/>
+      <w:lvlText w:val=""/>
+      <w:lvlJc w:val="left"/>
+      <w:pPr>
+        <w:ind w:left="5040" w:hanging="360"/>
+      </w:pPr>
+      <w:rPr>
+        <w:rFonts w:ascii="Symbol" w:hAnsi="Symbol" w:hint="default"/>
+      </w:rPr>
+    </w:lvl>
+    <w:lvl w:ilvl="7" w:tplc="04090003" w:tentative="1">
+      <w:start w:val="1"/>
+      <w:numFmt w:val="bullet"/>
+      <w:lvlText w:val="o"/>
+      <w:lvlJc w:val="left"/>
+      <w:pPr>
+        <w:ind w:left="5760" w:hanging="360"/>
+      </w:pPr>
+      <w:rPr>
+        <w:rFonts w:ascii="Courier New" w:hAnsi="Courier New" w:cs="Courier New" w:hint="default"/>
+      </w:rPr>
+    </w:lvl>
+    <w:lvl w:ilvl="8" w:tplc="04090005" w:tentative="1">
+      <w:start w:val="1"/>
+      <w:numFmt w:val="bullet"/>
+      <w:lvlText w:val=""/>
+      <w:lvlJc w:val="left"/>
+      <w:pPr>
+        <w:ind w:left="6480" w:hanging="360"/>
+      </w:pPr>
+      <w:rPr>
+        <w:rFonts w:ascii="Wingdings" w:hAnsi="Wingdings" w:hint="default"/>
+      </w:rPr>
+    </w:lvl>
+  </w:abstractNum>
+  <w:abstractNum w:abstractNumId="1" w15:restartNumberingAfterBreak="0">
+    <w:nsid w:val="587013BA"/>
+    <w:multiLevelType w:val="hybridMultilevel"/>
+    <w:tmpl w:val="EE6417C4"/>
+    <w:lvl w:ilvl="0" w:tplc="0409000F">
+      <w:start w:val="1"/>
+      <w:numFmt w:val="decimal"/>
+      <w:lvlText w:val="%1."/>
+      <w:lvlJc w:val="left"/>
+      <w:pPr>
+        <w:ind w:left="720" w:hanging="360"/>
+      </w:pPr>
+    </w:lvl>
+    <w:lvl w:ilvl="1" w:tplc="04090019" w:tentative="1">
+      <w:start w:val="1"/>
+      <w:numFmt w:val="lowerLetter"/>
+      <w:lvlText w:val="%2."/>
+      <w:lvlJc w:val="left"/>
+      <w:pPr>
+        <w:ind w:left="1440" w:hanging="360"/>
+      </w:pPr>
+    </w:lvl>
+    <w:lvl w:ilvl="2" w:tplc="0409001B" w:tentative="1">
+      <w:start w:val="1"/>
+      <w:numFmt w:val="lowerRoman"/>
+      <w:lvlText w:val="%3."/>
+      <w:lvlJc w:val="right"/>
+      <w:pPr>
+        <w:ind w:left="2160" w:hanging="180"/>
+      </w:pPr>
+    </w:lvl>
+    <w:lvl w:ilvl="3" w:tplc="0409000F" w:tentative="1">
+      <w:start w:val="1"/>
+      <w:numFmt w:val="decimal"/>
+      <w:lvlText w:val="%4."/>
+      <w:lvlJc w:val="left"/>
+      <w:pPr>
+        <w:ind w:left="2880" w:hanging="360"/>
+      </w:pPr>
+    </w:lvl>
+    <w:lvl w:ilvl="4" w:tplc="04090019" w:tentative="1">
+      <w:start w:val="1"/>
+      <w:numFmt w:val="lowerLetter"/>
+      <w:lvlText w:val="%5."/>
+      <w:lvlJc w:val="left"/>
+      <w:pPr>
+        <w:ind w:left="3600" w:hanging="360"/>
+      </w:pPr>
+    </w:lvl>
+    <w:lvl w:ilvl="5" w:tplc="0409001B" w:tentative="1">
+      <w:start w:val="1"/>
+      <w:numFmt w:val="lowerRoman"/>
+      <w:lvlText w:val="%6."/>
+      <w:lvlJc w:val="right"/>
+      <w:pPr>
+        <w:ind w:left="4320" w:hanging="180"/>
+      </w:pPr>
+    </w:lvl>
+    <w:lvl w:ilvl="6" w:tplc="0409000F" w:tentative="1">
+      <w:start w:val="1"/>
+      <w:numFmt w:val="decimal"/>
+      <w:lvlText w:val="%7."/>
+      <w:lvlJc w:val="left"/>
+      <w:pPr>
+        <w:ind w:left="5040" w:hanging="360"/>
+      </w:pPr>
+    </w:lvl>
+    <w:lvl w:ilvl="7" w:tplc="04090019" w:tentative="1">
+      <w:start w:val="1"/>
+      <w:numFmt w:val="lowerLetter"/>
+      <w:lvlText w:val="%8."/>
+      <w:lvlJc w:val="left"/>
+      <w:pPr>
+        <w:ind w:left="5760" w:hanging="360"/>
+      </w:pPr>
+    </w:lvl>
+    <w:lvl w:ilvl="8" w:tplc="0409001B" w:tentative="1">
+      <w:start w:val="1"/>
+      <w:numFmt w:val="lowerRoman"/>
+      <w:lvlText w:val="%9."/>
+      <w:lvlJc w:val="right"/>
+      <w:pPr>
+        <w:ind w:left="6480" w:hanging="180"/>
+      </w:pPr>
+    </w:lvl>
+  </w:abstractNum>
+  <w:num w:numId="1" w16cid:durableId="100147962">
+    <w:abstractNumId w:val="0"/>
+  </w:num>
+  <w:num w:numId="2" w16cid:durableId="485517411">
+    <w:abstractNumId w:val="1"/>
+  </w:num>
+</w:numbering>
 </file>
 
 <file path=word/styles.xml><?xml version="1.0" encoding="utf-8"?>
@@ -409,7 +619,6 @@
   <w:style w:type="paragraph" w:default="1" w:styleId="Normal">
     <w:name w:val="Normal"/>
     <w:qFormat/>
-    <w:rsid w:val="004313C9"/>
   </w:style>
   <w:style w:type="paragraph" w:styleId="Heading1">
     <w:name w:val="heading 1"/>
@@ -418,7 +627,7 @@
     <w:link w:val="Heading1Char"/>
     <w:uiPriority w:val="9"/>
     <w:qFormat/>
-    <w:rsid w:val="004313C9"/>
+    <w:rsid w:val="00233D7B"/>
     <w:pPr>
       <w:keepNext/>
       <w:keepLines/>
@@ -441,7 +650,7 @@
     <w:semiHidden/>
     <w:unhideWhenUsed/>
     <w:qFormat/>
-    <w:rsid w:val="004313C9"/>
+    <w:rsid w:val="00233D7B"/>
     <w:pPr>
       <w:keepNext/>
       <w:keepLines/>
@@ -464,7 +673,7 @@
     <w:semiHidden/>
     <w:unhideWhenUsed/>
     <w:qFormat/>
-    <w:rsid w:val="004313C9"/>
+    <w:rsid w:val="00233D7B"/>
     <w:pPr>
       <w:keepNext/>
       <w:keepLines/>
@@ -487,7 +696,7 @@
     <w:semiHidden/>
     <w:unhideWhenUsed/>
     <w:qFormat/>
-    <w:rsid w:val="004313C9"/>
+    <w:rsid w:val="00233D7B"/>
     <w:pPr>
       <w:keepNext/>
       <w:keepLines/>
@@ -510,7 +719,7 @@
     <w:semiHidden/>
     <w:unhideWhenUsed/>
     <w:qFormat/>
-    <w:rsid w:val="004313C9"/>
+    <w:rsid w:val="00233D7B"/>
     <w:pPr>
       <w:keepNext/>
       <w:keepLines/>
@@ -531,7 +740,7 @@
     <w:semiHidden/>
     <w:unhideWhenUsed/>
     <w:qFormat/>
-    <w:rsid w:val="004313C9"/>
+    <w:rsid w:val="00233D7B"/>
     <w:pPr>
       <w:keepNext/>
       <w:keepLines/>
@@ -554,7 +763,7 @@
     <w:semiHidden/>
     <w:unhideWhenUsed/>
     <w:qFormat/>
-    <w:rsid w:val="004313C9"/>
+    <w:rsid w:val="00233D7B"/>
     <w:pPr>
       <w:keepNext/>
       <w:keepLines/>
@@ -575,7 +784,7 @@
     <w:semiHidden/>
     <w:unhideWhenUsed/>
     <w:qFormat/>
-    <w:rsid w:val="004313C9"/>
+    <w:rsid w:val="00233D7B"/>
     <w:pPr>
       <w:keepNext/>
       <w:keepLines/>
@@ -597,7 +806,7 @@
     <w:semiHidden/>
     <w:unhideWhenUsed/>
     <w:qFormat/>
-    <w:rsid w:val="004313C9"/>
+    <w:rsid w:val="00233D7B"/>
     <w:pPr>
       <w:keepNext/>
       <w:keepLines/>
@@ -640,7 +849,7 @@
     <w:basedOn w:val="DefaultParagraphFont"/>
     <w:link w:val="Heading1"/>
     <w:uiPriority w:val="9"/>
-    <w:rsid w:val="004313C9"/>
+    <w:rsid w:val="00233D7B"/>
     <w:rPr>
       <w:rFonts w:asciiTheme="majorHAnsi" w:eastAsiaTheme="majorEastAsia" w:hAnsiTheme="majorHAnsi" w:cstheme="majorBidi"/>
       <w:color w:val="0F4761" w:themeColor="accent1" w:themeShade="BF"/>
@@ -654,7 +863,7 @@
     <w:link w:val="Heading2"/>
     <w:uiPriority w:val="9"/>
     <w:semiHidden/>
-    <w:rsid w:val="004313C9"/>
+    <w:rsid w:val="00233D7B"/>
     <w:rPr>
       <w:rFonts w:asciiTheme="majorHAnsi" w:eastAsiaTheme="majorEastAsia" w:hAnsiTheme="majorHAnsi" w:cstheme="majorBidi"/>
       <w:color w:val="0F4761" w:themeColor="accent1" w:themeShade="BF"/>
@@ -668,7 +877,7 @@
     <w:link w:val="Heading3"/>
     <w:uiPriority w:val="9"/>
     <w:semiHidden/>
-    <w:rsid w:val="004313C9"/>
+    <w:rsid w:val="00233D7B"/>
     <w:rPr>
       <w:rFonts w:eastAsiaTheme="majorEastAsia" w:cstheme="majorBidi"/>
       <w:color w:val="0F4761" w:themeColor="accent1" w:themeShade="BF"/>
@@ -682,7 +891,7 @@
     <w:link w:val="Heading4"/>
     <w:uiPriority w:val="9"/>
     <w:semiHidden/>
-    <w:rsid w:val="004313C9"/>
+    <w:rsid w:val="00233D7B"/>
     <w:rPr>
       <w:rFonts w:eastAsiaTheme="majorEastAsia" w:cstheme="majorBidi"/>
       <w:i/>
@@ -696,7 +905,7 @@
     <w:link w:val="Heading5"/>
     <w:uiPriority w:val="9"/>
     <w:semiHidden/>
-    <w:rsid w:val="004313C9"/>
+    <w:rsid w:val="00233D7B"/>
     <w:rPr>
       <w:rFonts w:eastAsiaTheme="majorEastAsia" w:cstheme="majorBidi"/>
       <w:color w:val="0F4761" w:themeColor="accent1" w:themeShade="BF"/>
@@ -708,7 +917,7 @@
     <w:link w:val="Heading6"/>
     <w:uiPriority w:val="9"/>
     <w:semiHidden/>
-    <w:rsid w:val="004313C9"/>
+    <w:rsid w:val="00233D7B"/>
     <w:rPr>
       <w:rFonts w:eastAsiaTheme="majorEastAsia" w:cstheme="majorBidi"/>
       <w:i/>
@@ -722,7 +931,7 @@
     <w:link w:val="Heading7"/>
     <w:uiPriority w:val="9"/>
     <w:semiHidden/>
-    <w:rsid w:val="004313C9"/>
+    <w:rsid w:val="00233D7B"/>
     <w:rPr>
       <w:rFonts w:eastAsiaTheme="majorEastAsia" w:cstheme="majorBidi"/>
       <w:color w:val="595959" w:themeColor="text1" w:themeTint="A6"/>
@@ -734,7 +943,7 @@
     <w:link w:val="Heading8"/>
     <w:uiPriority w:val="9"/>
     <w:semiHidden/>
-    <w:rsid w:val="004313C9"/>
+    <w:rsid w:val="00233D7B"/>
     <w:rPr>
       <w:rFonts w:eastAsiaTheme="majorEastAsia" w:cstheme="majorBidi"/>
       <w:i/>
@@ -748,7 +957,7 @@
     <w:link w:val="Heading9"/>
     <w:uiPriority w:val="9"/>
     <w:semiHidden/>
-    <w:rsid w:val="004313C9"/>
+    <w:rsid w:val="00233D7B"/>
     <w:rPr>
       <w:rFonts w:eastAsiaTheme="majorEastAsia" w:cstheme="majorBidi"/>
       <w:color w:val="272727" w:themeColor="text1" w:themeTint="D8"/>
@@ -761,7 +970,7 @@
     <w:link w:val="TitleChar"/>
     <w:uiPriority w:val="10"/>
     <w:qFormat/>
-    <w:rsid w:val="004313C9"/>
+    <w:rsid w:val="00233D7B"/>
     <w:pPr>
       <w:spacing w:after="80"/>
       <w:contextualSpacing/>
@@ -779,7 +988,7 @@
     <w:basedOn w:val="DefaultParagraphFont"/>
     <w:link w:val="Title"/>
     <w:uiPriority w:val="10"/>
-    <w:rsid w:val="004313C9"/>
+    <w:rsid w:val="00233D7B"/>
     <w:rPr>
       <w:rFonts w:asciiTheme="majorHAnsi" w:eastAsiaTheme="majorEastAsia" w:hAnsiTheme="majorHAnsi" w:cstheme="majorBidi"/>
       <w:spacing w:val="-10"/>
@@ -795,7 +1004,7 @@
     <w:link w:val="SubtitleChar"/>
     <w:uiPriority w:val="11"/>
     <w:qFormat/>
-    <w:rsid w:val="004313C9"/>
+    <w:rsid w:val="00233D7B"/>
     <w:pPr>
       <w:numPr>
         <w:ilvl w:val="1"/>
@@ -815,7 +1024,7 @@
     <w:basedOn w:val="DefaultParagraphFont"/>
     <w:link w:val="Subtitle"/>
     <w:uiPriority w:val="11"/>
-    <w:rsid w:val="004313C9"/>
+    <w:rsid w:val="00233D7B"/>
     <w:rPr>
       <w:rFonts w:eastAsiaTheme="majorEastAsia" w:cstheme="majorBidi"/>
       <w:color w:val="595959" w:themeColor="text1" w:themeTint="A6"/>
@@ -831,7 +1040,7 @@
     <w:link w:val="QuoteChar"/>
     <w:uiPriority w:val="29"/>
     <w:qFormat/>
-    <w:rsid w:val="004313C9"/>
+    <w:rsid w:val="00233D7B"/>
     <w:pPr>
       <w:spacing w:before="160" w:after="160"/>
       <w:jc w:val="center"/>
@@ -847,7 +1056,7 @@
     <w:basedOn w:val="DefaultParagraphFont"/>
     <w:link w:val="Quote"/>
     <w:uiPriority w:val="29"/>
-    <w:rsid w:val="004313C9"/>
+    <w:rsid w:val="00233D7B"/>
     <w:rPr>
       <w:i/>
       <w:iCs/>
@@ -859,7 +1068,7 @@
     <w:basedOn w:val="Normal"/>
     <w:uiPriority w:val="34"/>
     <w:qFormat/>
-    <w:rsid w:val="004313C9"/>
+    <w:rsid w:val="00233D7B"/>
     <w:pPr>
       <w:ind w:left="720"/>
       <w:contextualSpacing/>
@@ -870,7 +1079,7 @@
     <w:basedOn w:val="DefaultParagraphFont"/>
     <w:uiPriority w:val="21"/>
     <w:qFormat/>
-    <w:rsid w:val="004313C9"/>
+    <w:rsid w:val="00233D7B"/>
     <w:rPr>
       <w:i/>
       <w:iCs/>
@@ -884,7 +1093,7 @@
     <w:link w:val="IntenseQuoteChar"/>
     <w:uiPriority w:val="30"/>
     <w:qFormat/>
-    <w:rsid w:val="004313C9"/>
+    <w:rsid w:val="00233D7B"/>
     <w:pPr>
       <w:pBdr>
         <w:top w:val="single" w:sz="4" w:space="10" w:color="0F4761" w:themeColor="accent1" w:themeShade="BF"/>
@@ -905,7 +1114,7 @@
     <w:basedOn w:val="DefaultParagraphFont"/>
     <w:link w:val="IntenseQuote"/>
     <w:uiPriority w:val="30"/>
-    <w:rsid w:val="004313C9"/>
+    <w:rsid w:val="00233D7B"/>
     <w:rPr>
       <w:i/>
       <w:iCs/>
@@ -917,7 +1126,7 @@
     <w:basedOn w:val="DefaultParagraphFont"/>
     <w:uiPriority w:val="32"/>
     <w:qFormat/>
-    <w:rsid w:val="004313C9"/>
+    <w:rsid w:val="00233D7B"/>
     <w:rPr>
       <w:b/>
       <w:bCs/>
@@ -1222,16 +1431,4 @@
     </a:ext>
   </a:extLst>
 </a:theme>
-</file>
-
-<file path=customXml/item1.xml><?xml version="1.0" encoding="utf-8"?>
-<b:Sources xmlns:b="http://schemas.openxmlformats.org/officeDocument/2006/bibliography" xmlns="http://schemas.openxmlformats.org/officeDocument/2006/bibliography" SelectedStyle="/APASixthEditionOfficeOnline.xsl" StyleName="APA" Version="6"/>
-</file>
-
-<file path=customXml/itemProps1.xml><?xml version="1.0" encoding="utf-8"?>
-<ds:datastoreItem xmlns:ds="http://schemas.openxmlformats.org/officeDocument/2006/customXml" ds:itemID="{CDD6BA50-BE64-E349-9B08-8DB40DEF037C}">
-  <ds:schemaRefs>
-    <ds:schemaRef ds:uri="http://schemas.openxmlformats.org/officeDocument/2006/bibliography"/>
-  </ds:schemaRefs>
-</ds:datastoreItem>
 </file>
</xml_diff>